<commit_message>
feat: implementar mejoras en la generación de documentos para juntas; se integra un nuevo sistema de generación, se optimizan los manejos de errores y se añaden nuevos estados para la gestión de documentos, mejorando la experiencia del usuario en la creación y manejo de actas y certificaciones.
</commit_message>
<xml_diff>
--- a/public/templates/juntas/acta/acta.docx
+++ b/public/templates/juntas/acta/acta.docx
@@ -792,21 +792,7 @@
         <w:rPr>
           <w:lang w:val="es-PE"/>
         </w:rPr>
-        <w:t>{</w:t>
-      </w:r>
-      <w:proofErr w:type="gramStart"/>
-      <w:r>
-        <w:rPr>
-          <w:lang w:val="es-PE"/>
-        </w:rPr>
-        <w:t>#!votacion</w:t>
-      </w:r>
-      <w:proofErr w:type="gramEnd"/>
-      <w:r>
-        <w:rPr>
-          <w:lang w:val="es-PE"/>
-        </w:rPr>
-        <w:t>.cumple_votos}</w:t>
+        <w:t>{#votacion.no_cumple_votos}</w:t>
       </w:r>
     </w:p>
     <w:p>
@@ -835,19 +821,11 @@
         <w:t>{/</w:t>
       </w:r>
       <w:proofErr w:type="spellStart"/>
-      <w:proofErr w:type="gramStart"/>
-      <w:r>
-        <w:rPr>
-          <w:lang w:val="es-PE"/>
-        </w:rPr>
-        <w:t>votacion.cumple</w:t>
-      </w:r>
-      <w:proofErr w:type="gramEnd"/>
-      <w:r>
-        <w:rPr>
-          <w:lang w:val="es-PE"/>
-        </w:rPr>
-        <w:t>_votos</w:t>
+      <w:r>
+        <w:rPr>
+          <w:lang w:val="es-PE"/>
+        </w:rPr>
+        <w:t>votacion.no_cumple_votos</w:t>
       </w:r>
       <w:proofErr w:type="spellEnd"/>
       <w:r>
@@ -3707,103 +3685,1076 @@
         <w:rPr>
           <w:lang w:val="es-PE"/>
         </w:rPr>
+        <w:t>{#datos.no_delegar_en_directorio}</w:t>
+      </w:r>
+    </w:p>
+    <w:p>
+      <w:pPr>
+        <w:rPr>
+          <w:lang w:val="es-PE"/>
+        </w:rPr>
+      </w:pPr>
+      <w:r>
+        <w:rPr>
+          <w:lang w:val="es-PE"/>
+        </w:rPr>
+        <w:t>{#</w:t>
+      </w:r>
+      <w:proofErr w:type="gramStart"/>
+      <w:r>
+        <w:rPr>
+          <w:lang w:val="es-PE"/>
+        </w:rPr>
+        <w:t>votacion.cumple</w:t>
+      </w:r>
+      <w:proofErr w:type="gramEnd"/>
+      <w:r>
+        <w:rPr>
+          <w:lang w:val="es-PE"/>
+        </w:rPr>
+        <w:t>_votos}</w:t>
+      </w:r>
+    </w:p>
+    <w:p>
+      <w:pPr>
+        <w:rPr>
+          <w:lang w:val="es-PE"/>
+        </w:rPr>
+      </w:pPr>
+      <w:r>
+        <w:rPr>
+          <w:lang w:val="es-PE"/>
+        </w:rPr>
+        <w:t>Acuerdos: Luego de la deliberación...</w:t>
+      </w:r>
+    </w:p>
+    <w:p>
+      <w:pPr>
+        <w:rPr>
+          <w:lang w:val="es-PE"/>
+        </w:rPr>
+      </w:pPr>
+    </w:p>
+    <w:p>
+      <w:pPr>
+        <w:rPr>
+          <w:lang w:val="es-PE"/>
+        </w:rPr>
+      </w:pPr>
+      <w:r>
+        <w:rPr>
+          <w:lang w:val="es-PE"/>
+        </w:rPr>
+        <w:t>Designar como auditores externos de la Sociedad a {</w:t>
+      </w:r>
+      <w:proofErr w:type="spellStart"/>
+      <w:proofErr w:type="gramStart"/>
+      <w:r>
+        <w:rPr>
+          <w:lang w:val="es-PE"/>
+        </w:rPr>
+        <w:t>datos.nombre</w:t>
+      </w:r>
+      <w:proofErr w:type="gramEnd"/>
+      <w:r>
+        <w:rPr>
+          <w:lang w:val="es-PE"/>
+        </w:rPr>
+        <w:t>_auditores</w:t>
+      </w:r>
+      <w:proofErr w:type="spellEnd"/>
+      <w:r>
+        <w:rPr>
+          <w:lang w:val="es-PE"/>
+        </w:rPr>
+        <w:t>}.</w:t>
+      </w:r>
+    </w:p>
+    <w:p>
+      <w:pPr>
+        <w:rPr>
+          <w:lang w:val="es-PE"/>
+        </w:rPr>
+      </w:pPr>
+      <w:r>
+        <w:rPr>
+          <w:lang w:val="es-PE"/>
+        </w:rPr>
+        <w:t>{/</w:t>
+      </w:r>
+      <w:proofErr w:type="spellStart"/>
+      <w:proofErr w:type="gramStart"/>
+      <w:r>
+        <w:rPr>
+          <w:lang w:val="es-PE"/>
+        </w:rPr>
+        <w:t>votacion.cumple</w:t>
+      </w:r>
+      <w:proofErr w:type="gramEnd"/>
+      <w:r>
+        <w:rPr>
+          <w:lang w:val="es-PE"/>
+        </w:rPr>
+        <w:t>_votos</w:t>
+      </w:r>
+      <w:proofErr w:type="spellEnd"/>
+      <w:r>
+        <w:rPr>
+          <w:lang w:val="es-PE"/>
+        </w:rPr>
+        <w:t>}</w:t>
+      </w:r>
+    </w:p>
+    <w:p>
+      <w:pPr>
+        <w:rPr>
+          <w:lang w:val="es-PE"/>
+        </w:rPr>
+      </w:pPr>
+      <w:r>
+        <w:rPr>
+          <w:lang w:val="es-PE"/>
+        </w:rPr>
+        <w:t>{/</w:t>
+      </w:r>
+      <w:proofErr w:type="spellStart"/>
+      <w:r>
+        <w:rPr>
+          <w:lang w:val="es-PE"/>
+        </w:rPr>
+        <w:t>datos.no_delegar_en_directorio</w:t>
+      </w:r>
+      <w:proofErr w:type="spellEnd"/>
+      <w:r>
+        <w:rPr>
+          <w:lang w:val="es-PE"/>
+        </w:rPr>
+        <w:t>}</w:t>
+      </w:r>
+    </w:p>
+    <w:p>
+      <w:pPr>
+        <w:rPr>
+          <w:lang w:val="es-PE"/>
+        </w:rPr>
+      </w:pPr>
+      <w:r>
+        <w:rPr>
+          <w:lang w:val="es-PE"/>
+        </w:rPr>
+        <w:t>{/tipo == "</w:t>
+      </w:r>
+      <w:proofErr w:type="spellStart"/>
+      <w:r>
+        <w:rPr>
+          <w:lang w:val="es-PE"/>
+        </w:rPr>
+        <w:t>designacion_auditores</w:t>
+      </w:r>
+      <w:proofErr w:type="spellEnd"/>
+      <w:r>
+        <w:rPr>
+          <w:lang w:val="es-PE"/>
+        </w:rPr>
+        <w:t>"}</w:t>
+      </w:r>
+    </w:p>
+    <w:p>
+      <w:pPr>
+        <w:rPr>
+          <w:lang w:val="es-PE"/>
+        </w:rPr>
+      </w:pPr>
+    </w:p>
+    <w:p>
+      <w:pPr>
+        <w:rPr>
+          <w:lang w:val="es-PE"/>
+        </w:rPr>
+      </w:pPr>
+      <w:r>
+        <w:rPr>
+          <w:lang w:val="es-PE"/>
+        </w:rPr>
+        <w:t>{#tipo == "</w:t>
+      </w:r>
+      <w:proofErr w:type="spellStart"/>
+      <w:r>
+        <w:rPr>
+          <w:lang w:val="es-PE"/>
+        </w:rPr>
+        <w:t>modificacion_estatuto</w:t>
+      </w:r>
+      <w:proofErr w:type="spellEnd"/>
+      <w:r>
+        <w:rPr>
+          <w:lang w:val="es-PE"/>
+        </w:rPr>
+        <w:t>"}</w:t>
+      </w:r>
+    </w:p>
+    <w:p>
+      <w:pPr>
+        <w:rPr>
+          <w:lang w:val="es-PE"/>
+        </w:rPr>
+      </w:pPr>
+      <w:r>
+        <w:rPr>
+          <w:lang w:val="es-PE"/>
+        </w:rPr>
+        <w:t>{numero}. {titulo}</w:t>
+      </w:r>
+    </w:p>
+    <w:p>
+      <w:pPr>
+        <w:rPr>
+          <w:lang w:val="es-PE"/>
+        </w:rPr>
+      </w:pPr>
+    </w:p>
+    <w:p>
+      <w:pPr>
+        <w:rPr>
+          <w:lang w:val="es-PE"/>
+        </w:rPr>
+      </w:pPr>
+      <w:r>
+        <w:rPr>
+          <w:lang w:val="es-PE"/>
+        </w:rPr>
+        <w:t>La presidencia continuó la sesión precisando que...</w:t>
+      </w:r>
+    </w:p>
+    <w:p>
+      <w:pPr>
+        <w:rPr>
+          <w:lang w:val="es-PE"/>
+        </w:rPr>
+      </w:pPr>
+    </w:p>
+    <w:p>
+      <w:pPr>
+        <w:rPr>
+          <w:lang w:val="es-PE"/>
+        </w:rPr>
+      </w:pPr>
+      <w:r>
+        <w:rPr>
+          <w:lang w:val="es-PE"/>
+        </w:rPr>
+        <w:t>{#</w:t>
+      </w:r>
+      <w:proofErr w:type="gramStart"/>
+      <w:r>
+        <w:rPr>
+          <w:lang w:val="es-PE"/>
+        </w:rPr>
+        <w:t>votacion.cumple</w:t>
+      </w:r>
+      <w:proofErr w:type="gramEnd"/>
+      <w:r>
+        <w:rPr>
+          <w:lang w:val="es-PE"/>
+        </w:rPr>
+        <w:t>_votos}</w:t>
+      </w:r>
+    </w:p>
+    <w:p>
+      <w:pPr>
+        <w:rPr>
+          <w:lang w:val="es-PE"/>
+        </w:rPr>
+      </w:pPr>
+      <w:r>
+        <w:rPr>
+          <w:lang w:val="es-PE"/>
+        </w:rPr>
+        <w:t>Acuerdos: Luego de una breve deliberación...</w:t>
+      </w:r>
+    </w:p>
+    <w:p>
+      <w:pPr>
+        <w:rPr>
+          <w:lang w:val="es-PE"/>
+        </w:rPr>
+      </w:pPr>
+    </w:p>
+    <w:p>
+      <w:pPr>
+        <w:rPr>
+          <w:lang w:val="es-PE"/>
+        </w:rPr>
+      </w:pPr>
+      <w:r>
+        <w:rPr>
+          <w:lang w:val="es-PE"/>
+        </w:rPr>
+        <w:t>"ARTÍCULO [Número de artículo]: El capital social asciende al monto de S/ {</w:t>
+      </w:r>
+      <w:proofErr w:type="spellStart"/>
+      <w:proofErr w:type="gramStart"/>
+      <w:r>
+        <w:rPr>
+          <w:lang w:val="es-PE"/>
+        </w:rPr>
+        <w:t>datos.total</w:t>
+      </w:r>
+      <w:proofErr w:type="gramEnd"/>
+      <w:r>
+        <w:rPr>
+          <w:lang w:val="es-PE"/>
+        </w:rPr>
+        <w:t>_capital</w:t>
+      </w:r>
+      <w:proofErr w:type="spellEnd"/>
+      <w:r>
+        <w:rPr>
+          <w:lang w:val="es-PE"/>
+        </w:rPr>
+        <w:t>} ({</w:t>
+      </w:r>
+      <w:proofErr w:type="spellStart"/>
+      <w:proofErr w:type="gramStart"/>
+      <w:r>
+        <w:rPr>
+          <w:lang w:val="es-PE"/>
+        </w:rPr>
+        <w:t>datos.total</w:t>
+      </w:r>
+      <w:proofErr w:type="gramEnd"/>
+      <w:r>
+        <w:rPr>
+          <w:lang w:val="es-PE"/>
+        </w:rPr>
+        <w:t>_capital_palabras</w:t>
+      </w:r>
+      <w:proofErr w:type="spellEnd"/>
+      <w:proofErr w:type="gramStart"/>
+      <w:r>
+        <w:rPr>
+          <w:lang w:val="es-PE"/>
+        </w:rPr>
+        <w:t>})...</w:t>
+      </w:r>
+      <w:proofErr w:type="gramEnd"/>
+      <w:r>
+        <w:rPr>
+          <w:lang w:val="es-PE"/>
+        </w:rPr>
+        <w:t>"</w:t>
+      </w:r>
+    </w:p>
+    <w:p>
+      <w:pPr>
+        <w:rPr>
+          <w:lang w:val="es-PE"/>
+        </w:rPr>
+      </w:pPr>
+      <w:r>
+        <w:rPr>
+          <w:lang w:val="es-PE"/>
+        </w:rPr>
+        <w:t>{/</w:t>
+      </w:r>
+      <w:proofErr w:type="spellStart"/>
+      <w:proofErr w:type="gramStart"/>
+      <w:r>
+        <w:rPr>
+          <w:lang w:val="es-PE"/>
+        </w:rPr>
+        <w:t>votacion.cumple</w:t>
+      </w:r>
+      <w:proofErr w:type="gramEnd"/>
+      <w:r>
+        <w:rPr>
+          <w:lang w:val="es-PE"/>
+        </w:rPr>
+        <w:t>_votos</w:t>
+      </w:r>
+      <w:proofErr w:type="spellEnd"/>
+      <w:r>
+        <w:rPr>
+          <w:lang w:val="es-PE"/>
+        </w:rPr>
+        <w:t>}</w:t>
+      </w:r>
+    </w:p>
+    <w:p>
+      <w:pPr>
+        <w:rPr>
+          <w:lang w:val="es-PE"/>
+        </w:rPr>
+      </w:pPr>
+      <w:r>
+        <w:rPr>
+          <w:lang w:val="es-PE"/>
+        </w:rPr>
+        <w:t>{/tipo == "</w:t>
+      </w:r>
+      <w:proofErr w:type="spellStart"/>
+      <w:r>
+        <w:rPr>
+          <w:lang w:val="es-PE"/>
+        </w:rPr>
+        <w:t>modificacion_estatuto</w:t>
+      </w:r>
+      <w:proofErr w:type="spellEnd"/>
+      <w:r>
+        <w:rPr>
+          <w:lang w:val="es-PE"/>
+        </w:rPr>
+        <w:t>"}</w:t>
+      </w:r>
+    </w:p>
+    <w:p>
+      <w:pPr>
+        <w:rPr>
+          <w:lang w:val="es-PE"/>
+        </w:rPr>
+      </w:pPr>
+    </w:p>
+    <w:p>
+      <w:pPr>
+        <w:rPr>
+          <w:lang w:val="es-PE"/>
+        </w:rPr>
+      </w:pPr>
+      <w:r>
+        <w:rPr>
+          <w:lang w:val="es-PE"/>
+        </w:rPr>
+        <w:t>{#tipo == "</w:t>
+      </w:r>
+      <w:proofErr w:type="spellStart"/>
+      <w:r>
+        <w:rPr>
+          <w:lang w:val="es-PE"/>
+        </w:rPr>
+        <w:t>otorgamiento_facultades</w:t>
+      </w:r>
+      <w:proofErr w:type="spellEnd"/>
+      <w:r>
+        <w:rPr>
+          <w:lang w:val="es-PE"/>
+        </w:rPr>
+        <w:t>"}</w:t>
+      </w:r>
+    </w:p>
+    <w:p>
+      <w:pPr>
+        <w:rPr>
+          <w:lang w:val="es-PE"/>
+        </w:rPr>
+      </w:pPr>
+      <w:r>
+        <w:rPr>
+          <w:lang w:val="es-PE"/>
+        </w:rPr>
+        <w:t>{numero}. {titulo}</w:t>
+      </w:r>
+    </w:p>
+    <w:p>
+      <w:pPr>
+        <w:rPr>
+          <w:lang w:val="es-PE"/>
+        </w:rPr>
+      </w:pPr>
+    </w:p>
+    <w:p>
+      <w:pPr>
+        <w:rPr>
+          <w:lang w:val="es-PE"/>
+        </w:rPr>
+      </w:pPr>
+      <w:r>
+        <w:rPr>
+          <w:lang w:val="es-PE"/>
+        </w:rPr>
+        <w:t>Finalmente, la presidencia manifestó que...</w:t>
+      </w:r>
+    </w:p>
+    <w:p>
+      <w:pPr>
+        <w:rPr>
+          <w:lang w:val="es-PE"/>
+        </w:rPr>
+      </w:pPr>
+    </w:p>
+    <w:p>
+      <w:pPr>
+        <w:rPr>
+          <w:lang w:val="es-PE"/>
+        </w:rPr>
+      </w:pPr>
+      <w:r>
+        <w:rPr>
+          <w:lang w:val="es-PE"/>
+        </w:rPr>
+        <w:t>{#</w:t>
+      </w:r>
+      <w:proofErr w:type="gramStart"/>
+      <w:r>
+        <w:rPr>
+          <w:lang w:val="es-PE"/>
+        </w:rPr>
+        <w:t>votacion.cumple</w:t>
+      </w:r>
+      <w:proofErr w:type="gramEnd"/>
+      <w:r>
+        <w:rPr>
+          <w:lang w:val="es-PE"/>
+        </w:rPr>
+        <w:t>_votos}</w:t>
+      </w:r>
+    </w:p>
+    <w:p>
+      <w:pPr>
+        <w:rPr>
+          <w:lang w:val="es-PE"/>
+        </w:rPr>
+      </w:pPr>
+      <w:r>
+        <w:rPr>
+          <w:lang w:val="es-PE"/>
+        </w:rPr>
+        <w:t>Acuerdos: Luego de una breve deliberación...</w:t>
+      </w:r>
+    </w:p>
+    <w:p>
+      <w:pPr>
+        <w:rPr>
+          <w:lang w:val="es-PE"/>
+        </w:rPr>
+      </w:pPr>
+    </w:p>
+    <w:p>
+      <w:pPr>
+        <w:rPr>
+          <w:lang w:val="es-PE"/>
+        </w:rPr>
+      </w:pPr>
+      <w:r>
+        <w:rPr>
+          <w:lang w:val="es-PE"/>
+        </w:rPr>
+        <w:t>Autorizar a las personas de la siguiente lista...</w:t>
+      </w:r>
+    </w:p>
+    <w:p>
+      <w:pPr>
+        <w:rPr>
+          <w:lang w:val="es-PE"/>
+        </w:rPr>
+      </w:pPr>
+    </w:p>
+    <w:p>
+      <w:pPr>
+        <w:rPr>
+          <w:lang w:val="es-PE"/>
+        </w:rPr>
+      </w:pPr>
+      <w:r>
+        <w:rPr>
+          <w:lang w:val="es-PE"/>
+        </w:rPr>
+        <w:t>{#</w:t>
+      </w:r>
+      <w:proofErr w:type="gramStart"/>
+      <w:r>
+        <w:rPr>
+          <w:lang w:val="es-PE"/>
+        </w:rPr>
+        <w:t>votacion.accionistas</w:t>
+      </w:r>
+      <w:proofErr w:type="gramEnd"/>
+      <w:r>
+        <w:rPr>
+          <w:lang w:val="es-PE"/>
+        </w:rPr>
+        <w:t>_afavor}</w:t>
+      </w:r>
+    </w:p>
+    <w:p>
+      <w:pPr>
+        <w:rPr>
+          <w:lang w:val="es-PE"/>
+        </w:rPr>
+      </w:pPr>
+      <w:r>
+        <w:rPr>
+          <w:lang w:val="es-PE"/>
+        </w:rPr>
+        <w:t>I. {nombres}, quien cuenta con {</w:t>
+      </w:r>
+      <w:proofErr w:type="spellStart"/>
+      <w:r>
+        <w:rPr>
+          <w:lang w:val="es-PE"/>
+        </w:rPr>
+        <w:t>tipoDoc</w:t>
+      </w:r>
+      <w:proofErr w:type="spellEnd"/>
+      <w:r>
+        <w:rPr>
+          <w:lang w:val="es-PE"/>
+        </w:rPr>
+        <w:t>} No. {</w:t>
+      </w:r>
+      <w:proofErr w:type="spellStart"/>
+      <w:r>
+        <w:rPr>
+          <w:lang w:val="es-PE"/>
+        </w:rPr>
+        <w:t>numeroDoc</w:t>
+      </w:r>
+      <w:proofErr w:type="spellEnd"/>
+      <w:r>
+        <w:rPr>
+          <w:lang w:val="es-PE"/>
+        </w:rPr>
+        <w:t>}.</w:t>
+      </w:r>
+    </w:p>
+    <w:p>
+      <w:pPr>
+        <w:rPr>
+          <w:lang w:val="es-PE"/>
+        </w:rPr>
+      </w:pPr>
+      <w:r>
+        <w:rPr>
+          <w:lang w:val="es-PE"/>
+        </w:rPr>
+        <w:t>{/</w:t>
+      </w:r>
+      <w:proofErr w:type="spellStart"/>
+      <w:proofErr w:type="gramStart"/>
+      <w:r>
+        <w:rPr>
+          <w:lang w:val="es-PE"/>
+        </w:rPr>
+        <w:t>votacion.accionistas</w:t>
+      </w:r>
+      <w:proofErr w:type="gramEnd"/>
+      <w:r>
+        <w:rPr>
+          <w:lang w:val="es-PE"/>
+        </w:rPr>
+        <w:t>_afavor</w:t>
+      </w:r>
+      <w:proofErr w:type="spellEnd"/>
+      <w:r>
+        <w:rPr>
+          <w:lang w:val="es-PE"/>
+        </w:rPr>
+        <w:t>}</w:t>
+      </w:r>
+    </w:p>
+    <w:p>
+      <w:pPr>
+        <w:rPr>
+          <w:lang w:val="es-PE"/>
+        </w:rPr>
+      </w:pPr>
+      <w:r>
+        <w:rPr>
+          <w:lang w:val="es-PE"/>
+        </w:rPr>
+        <w:t>{/</w:t>
+      </w:r>
+      <w:proofErr w:type="spellStart"/>
+      <w:proofErr w:type="gramStart"/>
+      <w:r>
+        <w:rPr>
+          <w:lang w:val="es-PE"/>
+        </w:rPr>
+        <w:t>votacion.cumple</w:t>
+      </w:r>
+      <w:proofErr w:type="gramEnd"/>
+      <w:r>
+        <w:rPr>
+          <w:lang w:val="es-PE"/>
+        </w:rPr>
+        <w:t>_votos</w:t>
+      </w:r>
+      <w:proofErr w:type="spellEnd"/>
+      <w:r>
+        <w:rPr>
+          <w:lang w:val="es-PE"/>
+        </w:rPr>
+        <w:t>}</w:t>
+      </w:r>
+    </w:p>
+    <w:p>
+      <w:pPr>
+        <w:rPr>
+          <w:lang w:val="es-PE"/>
+        </w:rPr>
+      </w:pPr>
+      <w:r>
+        <w:rPr>
+          <w:lang w:val="es-PE"/>
+        </w:rPr>
+        <w:t>{/tipo == "</w:t>
+      </w:r>
+      <w:proofErr w:type="spellStart"/>
+      <w:r>
+        <w:rPr>
+          <w:lang w:val="es-PE"/>
+        </w:rPr>
+        <w:t>otorgamiento_facultades</w:t>
+      </w:r>
+      <w:proofErr w:type="spellEnd"/>
+      <w:r>
+        <w:rPr>
+          <w:lang w:val="es-PE"/>
+        </w:rPr>
+        <w:t>"}</w:t>
+      </w:r>
+    </w:p>
+    <w:p>
+      <w:pPr>
+        <w:rPr>
+          <w:lang w:val="es-PE"/>
+        </w:rPr>
+      </w:pPr>
+    </w:p>
+    <w:p>
+      <w:pPr>
+        <w:rPr>
+          <w:lang w:val="es-PE"/>
+        </w:rPr>
+      </w:pPr>
+      <w:r>
+        <w:rPr>
+          <w:lang w:val="es-PE"/>
+        </w:rPr>
+        <w:t>{/</w:t>
+      </w:r>
+      <w:proofErr w:type="spellStart"/>
+      <w:r>
+        <w:rPr>
+          <w:lang w:val="es-PE"/>
+        </w:rPr>
+        <w:t>puntos_acuerdo</w:t>
+      </w:r>
+      <w:proofErr w:type="spellEnd"/>
+      <w:r>
+        <w:rPr>
+          <w:lang w:val="es-PE"/>
+        </w:rPr>
+        <w:t>}</w:t>
+      </w:r>
+    </w:p>
+    <w:p>
+      <w:pPr>
+        <w:rPr>
+          <w:lang w:val="es-PE"/>
+        </w:rPr>
+      </w:pPr>
+    </w:p>
+    <w:p>
+      <w:pPr>
+        <w:rPr>
+          <w:lang w:val="es-PE"/>
+        </w:rPr>
+      </w:pPr>
+      <w:r>
+        <w:rPr>
+          <w:lang w:val="es-PE"/>
+        </w:rPr>
+        <w:t>Fin de la sesión:</w:t>
+      </w:r>
+    </w:p>
+    <w:p>
+      <w:pPr>
+        <w:rPr>
+          <w:lang w:val="es-PE"/>
+        </w:rPr>
+      </w:pPr>
+    </w:p>
+    <w:p>
+      <w:pPr>
+        <w:rPr>
+          <w:lang w:val="es-PE"/>
+        </w:rPr>
+      </w:pPr>
+      <w:r>
+        <w:rPr>
+          <w:lang w:val="es-PE"/>
+        </w:rPr>
+        <w:t>Siendo las {</w:t>
+      </w:r>
+      <w:proofErr w:type="spellStart"/>
+      <w:r>
+        <w:rPr>
+          <w:lang w:val="es-PE"/>
+        </w:rPr>
+        <w:t>hora_acta</w:t>
+      </w:r>
+      <w:proofErr w:type="spellEnd"/>
+      <w:r>
+        <w:rPr>
+          <w:lang w:val="es-PE"/>
+        </w:rPr>
+        <w:t>} horas y no habiendo otro asunto qué tratar...</w:t>
+      </w:r>
+    </w:p>
+    <w:p>
+      <w:pPr>
+        <w:rPr>
+          <w:lang w:val="es-PE"/>
+        </w:rPr>
+      </w:pPr>
+    </w:p>
+    <w:p>
+      <w:pPr>
+        <w:rPr>
+          <w:lang w:val="es-PE"/>
+        </w:rPr>
+      </w:pPr>
+      <w:r>
+        <w:rPr>
+          <w:lang w:val="es-PE"/>
+        </w:rPr>
+        <w:t>---</w:t>
+      </w:r>
+    </w:p>
+    <w:p>
+      <w:pPr>
+        <w:rPr>
+          <w:lang w:val="es-PE"/>
+        </w:rPr>
+      </w:pPr>
+    </w:p>
+    <w:p>
+      <w:pPr>
+        <w:rPr>
+          <w:lang w:val="es-PE"/>
+        </w:rPr>
+      </w:pPr>
+      <w:r>
+        <w:rPr>
+          <w:lang w:val="es-PE"/>
+        </w:rPr>
         <w:t>{</w:t>
       </w:r>
-      <w:proofErr w:type="gramStart"/>
-      <w:r>
-        <w:rPr>
-          <w:lang w:val="es-PE"/>
-        </w:rPr>
-        <w:t>#!datos</w:t>
-      </w:r>
-      <w:proofErr w:type="gramEnd"/>
-      <w:r>
-        <w:rPr>
-          <w:lang w:val="es-PE"/>
-        </w:rPr>
-        <w:t>.delegar_en_directorio}</w:t>
-      </w:r>
-    </w:p>
-    <w:p>
-      <w:pPr>
-        <w:rPr>
-          <w:lang w:val="es-PE"/>
-        </w:rPr>
-      </w:pPr>
-      <w:r>
-        <w:rPr>
-          <w:lang w:val="es-PE"/>
-        </w:rPr>
-        <w:t>{#</w:t>
-      </w:r>
-      <w:proofErr w:type="gramStart"/>
-      <w:r>
-        <w:rPr>
-          <w:lang w:val="es-PE"/>
-        </w:rPr>
-        <w:t>votacion.cumple</w:t>
-      </w:r>
-      <w:proofErr w:type="gramEnd"/>
-      <w:r>
-        <w:rPr>
-          <w:lang w:val="es-PE"/>
-        </w:rPr>
-        <w:t>_votos}</w:t>
-      </w:r>
-    </w:p>
-    <w:p>
-      <w:pPr>
-        <w:rPr>
-          <w:lang w:val="es-PE"/>
-        </w:rPr>
-      </w:pPr>
-      <w:r>
-        <w:rPr>
-          <w:lang w:val="es-PE"/>
-        </w:rPr>
-        <w:t>Acuerdos: Luego de la deliberación...</w:t>
-      </w:r>
-    </w:p>
-    <w:p>
-      <w:pPr>
-        <w:rPr>
-          <w:lang w:val="es-PE"/>
-        </w:rPr>
-      </w:pPr>
-    </w:p>
-    <w:p>
-      <w:pPr>
-        <w:rPr>
-          <w:lang w:val="es-PE"/>
-        </w:rPr>
-      </w:pPr>
-      <w:r>
-        <w:rPr>
-          <w:lang w:val="es-PE"/>
-        </w:rPr>
-        <w:t>Designar como auditores externos de la Sociedad a {</w:t>
-      </w:r>
-      <w:proofErr w:type="spellStart"/>
-      <w:proofErr w:type="gramStart"/>
-      <w:r>
-        <w:rPr>
-          <w:lang w:val="es-PE"/>
-        </w:rPr>
-        <w:t>datos.nombre</w:t>
-      </w:r>
-      <w:proofErr w:type="gramEnd"/>
-      <w:r>
-        <w:rPr>
-          <w:lang w:val="es-PE"/>
-        </w:rPr>
-        <w:t>_auditores</w:t>
-      </w:r>
-      <w:proofErr w:type="spellEnd"/>
-      <w:r>
-        <w:rPr>
-          <w:lang w:val="es-PE"/>
-        </w:rPr>
-        <w:t>}.</w:t>
+      <w:proofErr w:type="spellStart"/>
+      <w:r>
+        <w:rPr>
+          <w:lang w:val="es-PE"/>
+        </w:rPr>
+        <w:t>presidente_junta</w:t>
+      </w:r>
+      <w:proofErr w:type="spellEnd"/>
+      <w:r>
+        <w:rPr>
+          <w:lang w:val="es-PE"/>
+        </w:rPr>
+        <w:t>}</w:t>
+      </w:r>
+    </w:p>
+    <w:p>
+      <w:pPr>
+        <w:rPr>
+          <w:lang w:val="es-PE"/>
+        </w:rPr>
+      </w:pPr>
+      <w:r>
+        <w:rPr>
+          <w:lang w:val="es-PE"/>
+        </w:rPr>
+        <w:t xml:space="preserve">Presidencia </w:t>
+      </w:r>
+      <w:r>
+        <w:rPr>
+          <w:i/>
+          <w:iCs/>
+          <w:lang w:val="es-PE"/>
+        </w:rPr>
+        <w:t>****</w:t>
+      </w:r>
+      <w:r>
+        <w:rPr>
+          <w:b/>
+          <w:bCs/>
+          <w:lang w:val="es-PE"/>
+        </w:rPr>
+        <w:t>**\*\*\*\***</w:t>
+      </w:r>
+      <w:r>
+        <w:rPr>
+          <w:i/>
+          <w:iCs/>
+          <w:lang w:val="es-PE"/>
+        </w:rPr>
+        <w:t>**</w:t>
+      </w:r>
+      <w:r>
+        <w:rPr>
+          <w:b/>
+          <w:bCs/>
+          <w:lang w:val="es-PE"/>
+        </w:rPr>
+        <w:t>**\_**</w:t>
+      </w:r>
+      <w:r>
+        <w:rPr>
+          <w:i/>
+          <w:iCs/>
+          <w:lang w:val="es-PE"/>
+        </w:rPr>
+        <w:t>**</w:t>
+      </w:r>
+      <w:r>
+        <w:rPr>
+          <w:b/>
+          <w:bCs/>
+          <w:lang w:val="es-PE"/>
+        </w:rPr>
+        <w:t>**\*\*\*\***</w:t>
+      </w:r>
+      <w:r>
+        <w:rPr>
+          <w:i/>
+          <w:iCs/>
+          <w:lang w:val="es-PE"/>
+        </w:rPr>
+        <w:t>**</w:t>
+      </w:r>
+      <w:r>
+        <w:rPr>
+          <w:lang w:val="es-PE"/>
+        </w:rPr>
+        <w:t>**</w:t>
+      </w:r>
+    </w:p>
+    <w:p>
+      <w:pPr>
+        <w:rPr>
+          <w:lang w:val="es-PE"/>
+        </w:rPr>
+      </w:pPr>
+      <w:r>
+        <w:rPr>
+          <w:lang w:val="es-PE"/>
+        </w:rPr>
+        <w:t>{</w:t>
+      </w:r>
+      <w:proofErr w:type="spellStart"/>
+      <w:r>
+        <w:rPr>
+          <w:lang w:val="es-PE"/>
+        </w:rPr>
+        <w:t>secretario_junta</w:t>
+      </w:r>
+      <w:proofErr w:type="spellEnd"/>
+      <w:r>
+        <w:rPr>
+          <w:lang w:val="es-PE"/>
+        </w:rPr>
+        <w:t>}</w:t>
+      </w:r>
+    </w:p>
+    <w:p>
+      <w:pPr>
+        <w:rPr>
+          <w:lang w:val="es-PE"/>
+        </w:rPr>
+      </w:pPr>
+      <w:r>
+        <w:rPr>
+          <w:lang w:val="es-PE"/>
+        </w:rPr>
+        <w:t>Secretaría</w:t>
+      </w:r>
+    </w:p>
+    <w:p>
+      <w:pPr>
+        <w:rPr>
+          <w:lang w:val="es-PE"/>
+        </w:rPr>
+      </w:pPr>
+    </w:p>
+    <w:p>
+      <w:pPr>
+        <w:rPr>
+          <w:lang w:val="es-PE"/>
+        </w:rPr>
+      </w:pPr>
+      <w:r>
+        <w:rPr>
+          <w:lang w:val="es-PE"/>
+        </w:rPr>
+        <w:t>{#is_universal}</w:t>
+      </w:r>
+    </w:p>
+    <w:p>
+      <w:pPr>
+        <w:rPr>
+          <w:lang w:val="es-PE"/>
+        </w:rPr>
+      </w:pPr>
+      <w:r>
+        <w:rPr>
+          <w:lang w:val="es-PE"/>
+        </w:rPr>
+        <w:t>{#asistentes_firmas}</w:t>
+      </w:r>
+    </w:p>
+    <w:p>
+      <w:pPr>
+        <w:rPr>
+          <w:lang w:val="es-PE"/>
+        </w:rPr>
+      </w:pPr>
+    </w:p>
+    <w:p>
+      <w:pPr>
+        <w:rPr>
+          <w:lang w:val="es-PE"/>
+        </w:rPr>
+      </w:pPr>
+      <w:r>
+        <w:rPr>
+          <w:lang w:val="es-PE"/>
+        </w:rPr>
+        <w:t>---</w:t>
+      </w:r>
+    </w:p>
+    <w:p>
+      <w:pPr>
+        <w:rPr>
+          <w:lang w:val="es-PE"/>
+        </w:rPr>
+      </w:pPr>
+    </w:p>
+    <w:p>
+      <w:pPr>
+        <w:rPr>
+          <w:lang w:val="es-PE"/>
+        </w:rPr>
+      </w:pPr>
+      <w:r>
+        <w:rPr>
+          <w:lang w:val="es-PE"/>
+        </w:rPr>
+        <w:t>{</w:t>
+      </w:r>
+      <w:proofErr w:type="spellStart"/>
+      <w:r>
+        <w:rPr>
+          <w:lang w:val="es-PE"/>
+        </w:rPr>
+        <w:t>nombre_accionista</w:t>
+      </w:r>
+      <w:proofErr w:type="spellEnd"/>
+      <w:r>
+        <w:rPr>
+          <w:lang w:val="es-PE"/>
+        </w:rPr>
+        <w:t>}</w:t>
       </w:r>
     </w:p>
     <w:p>
@@ -3819,19 +4770,11 @@
         <w:t>{/</w:t>
       </w:r>
       <w:proofErr w:type="spellStart"/>
-      <w:proofErr w:type="gramStart"/>
-      <w:r>
-        <w:rPr>
-          <w:lang w:val="es-PE"/>
-        </w:rPr>
-        <w:t>votacion.cumple</w:t>
-      </w:r>
-      <w:proofErr w:type="gramEnd"/>
-      <w:r>
-        <w:rPr>
-          <w:lang w:val="es-PE"/>
-        </w:rPr>
-        <w:t>_votos</w:t>
+      <w:r>
+        <w:rPr>
+          <w:lang w:val="es-PE"/>
+        </w:rPr>
+        <w:t>asistentes_firmas</w:t>
       </w:r>
       <w:proofErr w:type="spellEnd"/>
       <w:r>
@@ -3854,19 +4797,11 @@
         <w:t>{/</w:t>
       </w:r>
       <w:proofErr w:type="spellStart"/>
-      <w:proofErr w:type="gramStart"/>
-      <w:r>
-        <w:rPr>
-          <w:lang w:val="es-PE"/>
-        </w:rPr>
-        <w:t>datos.delegar</w:t>
-      </w:r>
-      <w:proofErr w:type="gramEnd"/>
-      <w:r>
-        <w:rPr>
-          <w:lang w:val="es-PE"/>
-        </w:rPr>
-        <w:t>_en_directorio</w:t>
+      <w:r>
+        <w:rPr>
+          <w:lang w:val="es-PE"/>
+        </w:rPr>
+        <w:t>is_universal</w:t>
       </w:r>
       <w:proofErr w:type="spellEnd"/>
       <w:r>
@@ -3882,897 +4817,14 @@
           <w:lang w:val="es-PE"/>
         </w:rPr>
       </w:pPr>
-      <w:r>
-        <w:rPr>
-          <w:lang w:val="es-PE"/>
-        </w:rPr>
-        <w:t>{/tipo == "</w:t>
-      </w:r>
-      <w:proofErr w:type="spellStart"/>
-      <w:r>
-        <w:rPr>
-          <w:lang w:val="es-PE"/>
-        </w:rPr>
-        <w:t>designacion_auditores</w:t>
-      </w:r>
-      <w:proofErr w:type="spellEnd"/>
-      <w:r>
-        <w:rPr>
-          <w:lang w:val="es-PE"/>
-        </w:rPr>
-        <w:t>"}</w:t>
-      </w:r>
-    </w:p>
-    <w:p>
-      <w:pPr>
-        <w:rPr>
-          <w:lang w:val="es-PE"/>
-        </w:rPr>
-      </w:pPr>
-    </w:p>
-    <w:p>
-      <w:pPr>
-        <w:rPr>
-          <w:lang w:val="es-PE"/>
-        </w:rPr>
-      </w:pPr>
-      <w:r>
-        <w:rPr>
-          <w:lang w:val="es-PE"/>
-        </w:rPr>
-        <w:t>{#tipo == "</w:t>
-      </w:r>
-      <w:proofErr w:type="spellStart"/>
-      <w:r>
-        <w:rPr>
-          <w:lang w:val="es-PE"/>
-        </w:rPr>
-        <w:t>modificacion_estatuto</w:t>
-      </w:r>
-      <w:proofErr w:type="spellEnd"/>
-      <w:r>
-        <w:rPr>
-          <w:lang w:val="es-PE"/>
-        </w:rPr>
-        <w:t>"}</w:t>
-      </w:r>
-    </w:p>
-    <w:p>
-      <w:pPr>
-        <w:rPr>
-          <w:lang w:val="es-PE"/>
-        </w:rPr>
-      </w:pPr>
-      <w:r>
-        <w:rPr>
-          <w:lang w:val="es-PE"/>
-        </w:rPr>
-        <w:t>{numero}. {titulo}</w:t>
-      </w:r>
-    </w:p>
-    <w:p>
-      <w:pPr>
-        <w:rPr>
-          <w:lang w:val="es-PE"/>
-        </w:rPr>
-      </w:pPr>
-    </w:p>
-    <w:p>
-      <w:pPr>
-        <w:rPr>
-          <w:lang w:val="es-PE"/>
-        </w:rPr>
-      </w:pPr>
-      <w:r>
-        <w:rPr>
-          <w:lang w:val="es-PE"/>
-        </w:rPr>
-        <w:t>La presidencia continuó la sesión precisando que...</w:t>
-      </w:r>
-    </w:p>
-    <w:p>
-      <w:pPr>
-        <w:rPr>
-          <w:lang w:val="es-PE"/>
-        </w:rPr>
-      </w:pPr>
-    </w:p>
-    <w:p>
-      <w:pPr>
-        <w:rPr>
-          <w:lang w:val="es-PE"/>
-        </w:rPr>
-      </w:pPr>
-      <w:r>
-        <w:rPr>
-          <w:lang w:val="es-PE"/>
-        </w:rPr>
-        <w:t>{#</w:t>
-      </w:r>
-      <w:proofErr w:type="gramStart"/>
-      <w:r>
-        <w:rPr>
-          <w:lang w:val="es-PE"/>
-        </w:rPr>
-        <w:t>votacion.cumple</w:t>
-      </w:r>
-      <w:proofErr w:type="gramEnd"/>
-      <w:r>
-        <w:rPr>
-          <w:lang w:val="es-PE"/>
-        </w:rPr>
-        <w:t>_votos}</w:t>
-      </w:r>
-    </w:p>
-    <w:p>
-      <w:pPr>
-        <w:rPr>
-          <w:lang w:val="es-PE"/>
-        </w:rPr>
-      </w:pPr>
-      <w:r>
-        <w:rPr>
-          <w:lang w:val="es-PE"/>
-        </w:rPr>
-        <w:t>Acuerdos: Luego de una breve deliberación...</w:t>
-      </w:r>
-    </w:p>
-    <w:p>
-      <w:pPr>
-        <w:rPr>
-          <w:lang w:val="es-PE"/>
-        </w:rPr>
-      </w:pPr>
-    </w:p>
-    <w:p>
-      <w:pPr>
-        <w:rPr>
-          <w:lang w:val="es-PE"/>
-        </w:rPr>
-      </w:pPr>
-      <w:r>
-        <w:rPr>
-          <w:lang w:val="es-PE"/>
-        </w:rPr>
-        <w:t>"ARTÍCULO [Número de artículo]: El capital social asciende al monto de S/ {</w:t>
-      </w:r>
-      <w:proofErr w:type="spellStart"/>
-      <w:proofErr w:type="gramStart"/>
-      <w:r>
-        <w:rPr>
-          <w:lang w:val="es-PE"/>
-        </w:rPr>
-        <w:t>datos.total</w:t>
-      </w:r>
-      <w:proofErr w:type="gramEnd"/>
-      <w:r>
-        <w:rPr>
-          <w:lang w:val="es-PE"/>
-        </w:rPr>
-        <w:t>_capital</w:t>
-      </w:r>
-      <w:proofErr w:type="spellEnd"/>
-      <w:r>
-        <w:rPr>
-          <w:lang w:val="es-PE"/>
-        </w:rPr>
-        <w:t>} ({</w:t>
-      </w:r>
-      <w:proofErr w:type="spellStart"/>
-      <w:proofErr w:type="gramStart"/>
-      <w:r>
-        <w:rPr>
-          <w:lang w:val="es-PE"/>
-        </w:rPr>
-        <w:t>datos.total</w:t>
-      </w:r>
-      <w:proofErr w:type="gramEnd"/>
-      <w:r>
-        <w:rPr>
-          <w:lang w:val="es-PE"/>
-        </w:rPr>
-        <w:t>_capital_palabras</w:t>
-      </w:r>
-      <w:proofErr w:type="spellEnd"/>
-      <w:proofErr w:type="gramStart"/>
-      <w:r>
-        <w:rPr>
-          <w:lang w:val="es-PE"/>
-        </w:rPr>
-        <w:t>})...</w:t>
-      </w:r>
-      <w:proofErr w:type="gramEnd"/>
-      <w:r>
-        <w:rPr>
-          <w:lang w:val="es-PE"/>
-        </w:rPr>
-        <w:t>"</w:t>
-      </w:r>
-    </w:p>
-    <w:p>
-      <w:pPr>
-        <w:rPr>
-          <w:lang w:val="es-PE"/>
-        </w:rPr>
-      </w:pPr>
-      <w:r>
-        <w:rPr>
-          <w:lang w:val="es-PE"/>
-        </w:rPr>
-        <w:t>{/</w:t>
-      </w:r>
-      <w:proofErr w:type="spellStart"/>
-      <w:proofErr w:type="gramStart"/>
-      <w:r>
-        <w:rPr>
-          <w:lang w:val="es-PE"/>
-        </w:rPr>
-        <w:t>votacion.cumple</w:t>
-      </w:r>
-      <w:proofErr w:type="gramEnd"/>
-      <w:r>
-        <w:rPr>
-          <w:lang w:val="es-PE"/>
-        </w:rPr>
-        <w:t>_votos</w:t>
-      </w:r>
-      <w:proofErr w:type="spellEnd"/>
-      <w:r>
-        <w:rPr>
-          <w:lang w:val="es-PE"/>
-        </w:rPr>
-        <w:t>}</w:t>
-      </w:r>
-    </w:p>
-    <w:p>
-      <w:pPr>
-        <w:rPr>
-          <w:lang w:val="es-PE"/>
-        </w:rPr>
-      </w:pPr>
-      <w:r>
-        <w:rPr>
-          <w:lang w:val="es-PE"/>
-        </w:rPr>
-        <w:t>{/tipo == "</w:t>
-      </w:r>
-      <w:proofErr w:type="spellStart"/>
-      <w:r>
-        <w:rPr>
-          <w:lang w:val="es-PE"/>
-        </w:rPr>
-        <w:t>modificacion_estatuto</w:t>
-      </w:r>
-      <w:proofErr w:type="spellEnd"/>
-      <w:r>
-        <w:rPr>
-          <w:lang w:val="es-PE"/>
-        </w:rPr>
-        <w:t>"}</w:t>
-      </w:r>
-    </w:p>
-    <w:p>
-      <w:pPr>
-        <w:rPr>
-          <w:lang w:val="es-PE"/>
-        </w:rPr>
-      </w:pPr>
-    </w:p>
-    <w:p>
-      <w:pPr>
-        <w:rPr>
-          <w:lang w:val="es-PE"/>
-        </w:rPr>
-      </w:pPr>
-      <w:r>
-        <w:rPr>
-          <w:lang w:val="es-PE"/>
-        </w:rPr>
-        <w:t>{#tipo == "</w:t>
-      </w:r>
-      <w:proofErr w:type="spellStart"/>
-      <w:r>
-        <w:rPr>
-          <w:lang w:val="es-PE"/>
-        </w:rPr>
-        <w:t>otorgamiento_facultades</w:t>
-      </w:r>
-      <w:proofErr w:type="spellEnd"/>
-      <w:r>
-        <w:rPr>
-          <w:lang w:val="es-PE"/>
-        </w:rPr>
-        <w:t>"}</w:t>
-      </w:r>
-    </w:p>
-    <w:p>
-      <w:pPr>
-        <w:rPr>
-          <w:lang w:val="es-PE"/>
-        </w:rPr>
-      </w:pPr>
-      <w:r>
-        <w:rPr>
-          <w:lang w:val="es-PE"/>
-        </w:rPr>
-        <w:t>{numero}. {titulo}</w:t>
-      </w:r>
-    </w:p>
-    <w:p>
-      <w:pPr>
-        <w:rPr>
-          <w:lang w:val="es-PE"/>
-        </w:rPr>
-      </w:pPr>
-    </w:p>
-    <w:p>
-      <w:pPr>
-        <w:rPr>
-          <w:lang w:val="es-PE"/>
-        </w:rPr>
-      </w:pPr>
-      <w:r>
-        <w:rPr>
-          <w:lang w:val="es-PE"/>
-        </w:rPr>
-        <w:t>Finalmente, la presidencia manifestó que...</w:t>
-      </w:r>
-    </w:p>
-    <w:p>
-      <w:pPr>
-        <w:rPr>
-          <w:lang w:val="es-PE"/>
-        </w:rPr>
-      </w:pPr>
-    </w:p>
-    <w:p>
-      <w:pPr>
-        <w:rPr>
-          <w:lang w:val="es-PE"/>
-        </w:rPr>
-      </w:pPr>
-      <w:r>
-        <w:rPr>
-          <w:lang w:val="es-PE"/>
-        </w:rPr>
-        <w:t>{#</w:t>
-      </w:r>
-      <w:proofErr w:type="gramStart"/>
-      <w:r>
-        <w:rPr>
-          <w:lang w:val="es-PE"/>
-        </w:rPr>
-        <w:t>votacion.cumple</w:t>
-      </w:r>
-      <w:proofErr w:type="gramEnd"/>
-      <w:r>
-        <w:rPr>
-          <w:lang w:val="es-PE"/>
-        </w:rPr>
-        <w:t>_votos}</w:t>
-      </w:r>
-    </w:p>
-    <w:p>
-      <w:pPr>
-        <w:rPr>
-          <w:lang w:val="es-PE"/>
-        </w:rPr>
-      </w:pPr>
-      <w:r>
-        <w:rPr>
-          <w:lang w:val="es-PE"/>
-        </w:rPr>
-        <w:t>Acuerdos: Luego de una breve deliberación...</w:t>
-      </w:r>
-    </w:p>
-    <w:p>
-      <w:pPr>
-        <w:rPr>
-          <w:lang w:val="es-PE"/>
-        </w:rPr>
-      </w:pPr>
-    </w:p>
-    <w:p>
-      <w:pPr>
-        <w:rPr>
-          <w:lang w:val="es-PE"/>
-        </w:rPr>
-      </w:pPr>
-      <w:r>
-        <w:rPr>
-          <w:lang w:val="es-PE"/>
-        </w:rPr>
-        <w:t>Autorizar a las personas de la siguiente lista...</w:t>
-      </w:r>
-    </w:p>
-    <w:p>
-      <w:pPr>
-        <w:rPr>
-          <w:lang w:val="es-PE"/>
-        </w:rPr>
-      </w:pPr>
-    </w:p>
-    <w:p>
-      <w:pPr>
-        <w:rPr>
-          <w:lang w:val="es-PE"/>
-        </w:rPr>
-      </w:pPr>
-      <w:r>
-        <w:rPr>
-          <w:lang w:val="es-PE"/>
-        </w:rPr>
-        <w:t>{#</w:t>
-      </w:r>
-      <w:proofErr w:type="gramStart"/>
-      <w:r>
-        <w:rPr>
-          <w:lang w:val="es-PE"/>
-        </w:rPr>
-        <w:t>votacion.accionistas</w:t>
-      </w:r>
-      <w:proofErr w:type="gramEnd"/>
-      <w:r>
-        <w:rPr>
-          <w:lang w:val="es-PE"/>
-        </w:rPr>
-        <w:t>_afavor}</w:t>
-      </w:r>
-    </w:p>
-    <w:p>
-      <w:pPr>
-        <w:rPr>
-          <w:lang w:val="es-PE"/>
-        </w:rPr>
-      </w:pPr>
-      <w:r>
-        <w:rPr>
-          <w:lang w:val="es-PE"/>
-        </w:rPr>
-        <w:t>I. {nombres}, quien cuenta con {</w:t>
-      </w:r>
-      <w:proofErr w:type="spellStart"/>
-      <w:r>
-        <w:rPr>
-          <w:lang w:val="es-PE"/>
-        </w:rPr>
-        <w:t>tipoDoc</w:t>
-      </w:r>
-      <w:proofErr w:type="spellEnd"/>
-      <w:r>
-        <w:rPr>
-          <w:lang w:val="es-PE"/>
-        </w:rPr>
-        <w:t>} No. {</w:t>
-      </w:r>
-      <w:proofErr w:type="spellStart"/>
-      <w:r>
-        <w:rPr>
-          <w:lang w:val="es-PE"/>
-        </w:rPr>
-        <w:t>numeroDoc</w:t>
-      </w:r>
-      <w:proofErr w:type="spellEnd"/>
-      <w:r>
-        <w:rPr>
-          <w:lang w:val="es-PE"/>
-        </w:rPr>
-        <w:t>}.</w:t>
-      </w:r>
-    </w:p>
-    <w:p>
-      <w:pPr>
-        <w:rPr>
-          <w:lang w:val="es-PE"/>
-        </w:rPr>
-      </w:pPr>
-      <w:r>
-        <w:rPr>
-          <w:lang w:val="es-PE"/>
-        </w:rPr>
-        <w:t>{/</w:t>
-      </w:r>
-      <w:proofErr w:type="spellStart"/>
-      <w:proofErr w:type="gramStart"/>
-      <w:r>
-        <w:rPr>
-          <w:lang w:val="es-PE"/>
-        </w:rPr>
-        <w:t>votacion.accionistas</w:t>
-      </w:r>
-      <w:proofErr w:type="gramEnd"/>
-      <w:r>
-        <w:rPr>
-          <w:lang w:val="es-PE"/>
-        </w:rPr>
-        <w:t>_afavor</w:t>
-      </w:r>
-      <w:proofErr w:type="spellEnd"/>
-      <w:r>
-        <w:rPr>
-          <w:lang w:val="es-PE"/>
-        </w:rPr>
-        <w:t>}</w:t>
-      </w:r>
-    </w:p>
-    <w:p>
-      <w:pPr>
-        <w:rPr>
-          <w:lang w:val="es-PE"/>
-        </w:rPr>
-      </w:pPr>
-      <w:r>
-        <w:rPr>
-          <w:lang w:val="es-PE"/>
-        </w:rPr>
-        <w:t>{/</w:t>
-      </w:r>
-      <w:proofErr w:type="spellStart"/>
-      <w:proofErr w:type="gramStart"/>
-      <w:r>
-        <w:rPr>
-          <w:lang w:val="es-PE"/>
-        </w:rPr>
-        <w:t>votacion.cumple</w:t>
-      </w:r>
-      <w:proofErr w:type="gramEnd"/>
-      <w:r>
-        <w:rPr>
-          <w:lang w:val="es-PE"/>
-        </w:rPr>
-        <w:t>_votos</w:t>
-      </w:r>
-      <w:proofErr w:type="spellEnd"/>
-      <w:r>
-        <w:rPr>
-          <w:lang w:val="es-PE"/>
-        </w:rPr>
-        <w:t>}</w:t>
-      </w:r>
-    </w:p>
-    <w:p>
-      <w:pPr>
-        <w:rPr>
-          <w:lang w:val="es-PE"/>
-        </w:rPr>
-      </w:pPr>
-      <w:r>
-        <w:rPr>
-          <w:lang w:val="es-PE"/>
-        </w:rPr>
-        <w:t>{/tipo == "</w:t>
-      </w:r>
-      <w:proofErr w:type="spellStart"/>
-      <w:r>
-        <w:rPr>
-          <w:lang w:val="es-PE"/>
-        </w:rPr>
-        <w:t>otorgamiento_facultades</w:t>
-      </w:r>
-      <w:proofErr w:type="spellEnd"/>
-      <w:r>
-        <w:rPr>
-          <w:lang w:val="es-PE"/>
-        </w:rPr>
-        <w:t>"}</w:t>
-      </w:r>
-    </w:p>
-    <w:p>
-      <w:pPr>
-        <w:rPr>
-          <w:lang w:val="es-PE"/>
-        </w:rPr>
-      </w:pPr>
-    </w:p>
-    <w:p>
-      <w:pPr>
-        <w:rPr>
-          <w:lang w:val="es-PE"/>
-        </w:rPr>
-      </w:pPr>
-      <w:r>
-        <w:rPr>
-          <w:lang w:val="es-PE"/>
-        </w:rPr>
-        <w:t>{/</w:t>
-      </w:r>
-      <w:proofErr w:type="spellStart"/>
-      <w:r>
-        <w:rPr>
-          <w:lang w:val="es-PE"/>
-        </w:rPr>
-        <w:t>puntos_acuerdo</w:t>
-      </w:r>
-      <w:proofErr w:type="spellEnd"/>
-      <w:r>
-        <w:rPr>
-          <w:lang w:val="es-PE"/>
-        </w:rPr>
-        <w:t>}</w:t>
-      </w:r>
-    </w:p>
-    <w:p>
-      <w:pPr>
-        <w:rPr>
-          <w:lang w:val="es-PE"/>
-        </w:rPr>
-      </w:pPr>
-    </w:p>
-    <w:p>
-      <w:pPr>
-        <w:rPr>
-          <w:lang w:val="es-PE"/>
-        </w:rPr>
-      </w:pPr>
-      <w:r>
-        <w:rPr>
-          <w:lang w:val="es-PE"/>
-        </w:rPr>
-        <w:t>Fin de la sesión:</w:t>
-      </w:r>
-    </w:p>
-    <w:p>
-      <w:pPr>
-        <w:rPr>
-          <w:lang w:val="es-PE"/>
-        </w:rPr>
-      </w:pPr>
-    </w:p>
-    <w:p>
-      <w:pPr>
-        <w:rPr>
-          <w:lang w:val="es-PE"/>
-        </w:rPr>
-      </w:pPr>
-      <w:r>
-        <w:rPr>
-          <w:lang w:val="es-PE"/>
-        </w:rPr>
-        <w:t>Siendo las {</w:t>
-      </w:r>
-      <w:proofErr w:type="spellStart"/>
-      <w:r>
-        <w:rPr>
-          <w:lang w:val="es-PE"/>
-        </w:rPr>
-        <w:t>hora_acta</w:t>
-      </w:r>
-      <w:proofErr w:type="spellEnd"/>
-      <w:r>
-        <w:rPr>
-          <w:lang w:val="es-PE"/>
-        </w:rPr>
-        <w:t>} horas y no habiendo otro asunto qué tratar...</w:t>
-      </w:r>
-    </w:p>
-    <w:p>
-      <w:pPr>
-        <w:rPr>
-          <w:lang w:val="es-PE"/>
-        </w:rPr>
-      </w:pPr>
-    </w:p>
-    <w:p>
-      <w:pPr>
-        <w:rPr>
-          <w:lang w:val="es-PE"/>
-        </w:rPr>
-      </w:pPr>
-      <w:r>
-        <w:rPr>
-          <w:lang w:val="es-PE"/>
-        </w:rPr>
-        <w:t>__________________________________</w:t>
-      </w:r>
-    </w:p>
-    <w:p>
-      <w:pPr>
-        <w:rPr>
-          <w:lang w:val="es-PE"/>
-        </w:rPr>
-      </w:pPr>
-      <w:r>
-        <w:rPr>
-          <w:lang w:val="es-PE"/>
-        </w:rPr>
-        <w:t>{</w:t>
-      </w:r>
-      <w:proofErr w:type="spellStart"/>
-      <w:r>
-        <w:rPr>
-          <w:lang w:val="es-PE"/>
-        </w:rPr>
-        <w:t>presidente_junta</w:t>
-      </w:r>
-      <w:proofErr w:type="spellEnd"/>
-      <w:r>
-        <w:rPr>
-          <w:lang w:val="es-PE"/>
-        </w:rPr>
-        <w:t>}</w:t>
-      </w:r>
-    </w:p>
-    <w:p>
-      <w:pPr>
-        <w:rPr>
-          <w:lang w:val="es-PE"/>
-        </w:rPr>
-      </w:pPr>
-      <w:r>
-        <w:rPr>
-          <w:lang w:val="es-PE"/>
-        </w:rPr>
-        <w:t>Presidencia _________________________________</w:t>
-      </w:r>
-    </w:p>
-    <w:p>
-      <w:pPr>
-        <w:rPr>
-          <w:lang w:val="es-PE"/>
-        </w:rPr>
-      </w:pPr>
-      <w:r>
-        <w:rPr>
-          <w:lang w:val="es-PE"/>
-        </w:rPr>
-        <w:t>{</w:t>
-      </w:r>
-      <w:proofErr w:type="spellStart"/>
-      <w:r>
-        <w:rPr>
-          <w:lang w:val="es-PE"/>
-        </w:rPr>
-        <w:t>secretario_junta</w:t>
-      </w:r>
-      <w:proofErr w:type="spellEnd"/>
-      <w:r>
-        <w:rPr>
-          <w:lang w:val="es-PE"/>
-        </w:rPr>
-        <w:t>}</w:t>
-      </w:r>
-    </w:p>
-    <w:p>
-      <w:pPr>
-        <w:rPr>
-          <w:lang w:val="es-PE"/>
-        </w:rPr>
-      </w:pPr>
-      <w:r>
-        <w:rPr>
-          <w:lang w:val="es-PE"/>
-        </w:rPr>
-        <w:t>Secretaría</w:t>
-      </w:r>
-    </w:p>
-    <w:p>
-      <w:pPr>
-        <w:rPr>
-          <w:lang w:val="es-PE"/>
-        </w:rPr>
-      </w:pPr>
-    </w:p>
-    <w:p>
-      <w:pPr>
-        <w:rPr>
-          <w:lang w:val="es-PE"/>
-        </w:rPr>
-      </w:pPr>
-      <w:r>
-        <w:rPr>
-          <w:lang w:val="es-PE"/>
-        </w:rPr>
-        <w:t>{#is_universal}</w:t>
-      </w:r>
-    </w:p>
-    <w:p>
-      <w:pPr>
-        <w:rPr>
-          <w:lang w:val="es-PE"/>
-        </w:rPr>
-      </w:pPr>
-      <w:r>
-        <w:rPr>
-          <w:lang w:val="es-PE"/>
-        </w:rPr>
-        <w:t>{#asistentes_firmas}</w:t>
-      </w:r>
-    </w:p>
-    <w:p>
-      <w:pPr>
-        <w:rPr>
-          <w:lang w:val="es-PE"/>
-        </w:rPr>
-      </w:pPr>
-      <w:r>
-        <w:rPr>
-          <w:lang w:val="es-PE"/>
-        </w:rPr>
-        <w:t>__________________________________</w:t>
-      </w:r>
-    </w:p>
-    <w:p>
-      <w:pPr>
-        <w:rPr>
-          <w:lang w:val="es-PE"/>
-        </w:rPr>
-      </w:pPr>
-      <w:r>
-        <w:rPr>
-          <w:lang w:val="es-PE"/>
-        </w:rPr>
-        <w:t>{</w:t>
-      </w:r>
-      <w:proofErr w:type="spellStart"/>
-      <w:r>
-        <w:rPr>
-          <w:lang w:val="es-PE"/>
-        </w:rPr>
-        <w:t>nombre_accionista</w:t>
-      </w:r>
-      <w:proofErr w:type="spellEnd"/>
-      <w:r>
-        <w:rPr>
-          <w:lang w:val="es-PE"/>
-        </w:rPr>
-        <w:t>}</w:t>
-      </w:r>
-    </w:p>
-    <w:p>
-      <w:pPr>
-        <w:rPr>
-          <w:lang w:val="es-PE"/>
-        </w:rPr>
-      </w:pPr>
-      <w:r>
-        <w:rPr>
-          <w:lang w:val="es-PE"/>
-        </w:rPr>
-        <w:t>{/</w:t>
-      </w:r>
-      <w:proofErr w:type="spellStart"/>
-      <w:r>
-        <w:rPr>
-          <w:lang w:val="es-PE"/>
-        </w:rPr>
-        <w:t>asistentes_firmas</w:t>
-      </w:r>
-      <w:proofErr w:type="spellEnd"/>
-      <w:r>
-        <w:rPr>
-          <w:lang w:val="es-PE"/>
-        </w:rPr>
-        <w:t>}</w:t>
-      </w:r>
-    </w:p>
-    <w:p>
-      <w:pPr>
-        <w:rPr>
-          <w:lang w:val="es-PE"/>
-        </w:rPr>
-      </w:pPr>
-      <w:r>
-        <w:rPr>
-          <w:lang w:val="es-PE"/>
-        </w:rPr>
-        <w:t>{/</w:t>
-      </w:r>
-      <w:proofErr w:type="spellStart"/>
-      <w:r>
-        <w:rPr>
-          <w:lang w:val="es-PE"/>
-        </w:rPr>
-        <w:t>is_universal</w:t>
-      </w:r>
-      <w:proofErr w:type="spellEnd"/>
-      <w:r>
-        <w:rPr>
-          <w:lang w:val="es-PE"/>
-        </w:rPr>
-        <w:t>}</w:t>
-      </w:r>
-    </w:p>
-    <w:p/>
+    </w:p>
+    <w:p>
+      <w:pPr>
+        <w:rPr>
+          <w:lang w:val="es-PE"/>
+        </w:rPr>
+      </w:pPr>
+    </w:p>
     <w:sectPr>
       <w:pgSz w:w="11906" w:h="16838"/>
       <w:pgMar w:top="1417" w:right="1701" w:bottom="1417" w:left="1701" w:header="708" w:footer="708" w:gutter="0"/>

</xml_diff>